<commit_message>
Added a future sight
</commit_message>
<xml_diff>
--- a/Dokumentation.docx
+++ b/Dokumentation.docx
@@ -174,7 +174,6 @@
         </w:rPr>
         <w:t xml:space="preserve">Wirtschaftsinformatik von </w:t>
       </w:r>
-      <w:proofErr w:type="spellStart"/>
       <w:r>
         <w:rPr>
           <w:b/>
@@ -182,17 +181,7 @@
           <w:sz w:val="32"/>
           <w:szCs w:val="32"/>
         </w:rPr>
-        <w:t>Masooglu</w:t>
-      </w:r>
-      <w:proofErr w:type="spellEnd"/>
-      <w:r>
-        <w:rPr>
-          <w:b/>
-          <w:bCs/>
-          <w:sz w:val="32"/>
-          <w:szCs w:val="32"/>
-        </w:rPr>
-        <w:t xml:space="preserve"> Simon</w:t>
+        <w:t>Masooglu Simon</w:t>
       </w:r>
     </w:p>
     <w:p>
@@ -3353,13 +3342,8 @@
       </w:r>
     </w:p>
     <w:p>
-      <w:proofErr w:type="spellStart"/>
-      <w:r>
-        <w:t>Masooglu</w:t>
-      </w:r>
-      <w:proofErr w:type="spellEnd"/>
-      <w:r>
-        <w:t xml:space="preserve"> Simon</w:t>
+      <w:r>
+        <w:t>Masooglu Simon</w:t>
       </w:r>
     </w:p>
     <w:p>
@@ -8776,7 +8760,6 @@
         <w:t>„</w:t>
       </w:r>
       <w:proofErr w:type="spellStart"/>
-      <w:proofErr w:type="gramStart"/>
       <w:r>
         <w:t>u</w:t>
       </w:r>
@@ -8784,7 +8767,6 @@
         <w:t>ser.create</w:t>
       </w:r>
       <w:proofErr w:type="spellEnd"/>
-      <w:proofErr w:type="gramEnd"/>
       <w:r>
         <w:t>“-</w:t>
       </w:r>
@@ -8835,12 +8817,10 @@
         <w:t>„</w:t>
       </w:r>
       <w:proofErr w:type="spellStart"/>
-      <w:proofErr w:type="gramStart"/>
       <w:r>
         <w:t>user.auth</w:t>
       </w:r>
       <w:proofErr w:type="spellEnd"/>
-      <w:proofErr w:type="gramEnd"/>
       <w:r>
         <w:t>“-</w:t>
       </w:r>
@@ -8868,12 +8848,10 @@
         <w:t>„</w:t>
       </w:r>
       <w:proofErr w:type="spellStart"/>
-      <w:proofErr w:type="gramStart"/>
       <w:r>
         <w:t>user.leave</w:t>
       </w:r>
       <w:proofErr w:type="spellEnd"/>
-      <w:proofErr w:type="gramEnd"/>
       <w:r>
         <w:t>“-</w:t>
       </w:r>
@@ -8964,7 +8942,19 @@
         <w:t xml:space="preserve"> Drittidentitätsanbieter zu verwenden, sondern ein eigenes System zur Identifikation zu entwickeln.</w:t>
       </w:r>
       <w:r>
-        <w:t xml:space="preserve"> Dies stellt sicher das Benutzerinformationen durch Dritte nicht missbraucht werden können.</w:t>
+        <w:t xml:space="preserve"> Dies stellt sicher</w:t>
+      </w:r>
+      <w:r>
+        <w:t xml:space="preserve">, </w:t>
+      </w:r>
+      <w:r>
+        <w:t>das</w:t>
+      </w:r>
+      <w:r>
+        <w:t>s</w:t>
+      </w:r>
+      <w:r>
+        <w:t xml:space="preserve"> Benutzerinformationen durch Dritte nicht missbraucht werden können.</w:t>
       </w:r>
       <w:r>
         <w:t xml:space="preserve"> Die Verifizierung wird durch einen zusätzlichen Verifizierungs-Server verwaltet. Durch das Angeben </w:t>
@@ -10380,19 +10370,30 @@
         <w:pStyle w:val="berschrift3"/>
       </w:pPr>
       <w:r>
-        <w:t>Host</w:t>
-      </w:r>
-      <w:r>
-        <w:t>en alle</w:t>
-      </w:r>
-      <w:r>
-        <w:t>r</w:t>
-      </w:r>
-      <w:r>
-        <w:t xml:space="preserve"> Services</w:t>
-      </w:r>
-      <w:r>
-        <w:t xml:space="preserve"> auf eigenen Servern</w:t>
+        <w:t>Beweis-Dokument für Tags hochladen</w:t>
+      </w:r>
+    </w:p>
+    <w:p>
+      <w:r>
+        <w:t xml:space="preserve">Momentan </w:t>
+      </w:r>
+      <w:bookmarkStart w:id="59" w:name="_Toc167050067"/>
+      <w:r>
+        <w:t>können Benutzer zwar Tags hinzufügen, doch noch keine Urkunden anhängen. Die Tag-Funktion soll also so erweitert werden, dass man diese</w:t>
+      </w:r>
+      <w:r>
+        <w:t xml:space="preserve"> </w:t>
+      </w:r>
+      <w:r>
+        <w:t xml:space="preserve"> Beweisdokumente hinzufügen kann.</w:t>
+      </w:r>
+    </w:p>
+    <w:p>
+      <w:pPr>
+        <w:pStyle w:val="berschrift3"/>
+      </w:pPr>
+      <w:r>
+        <w:t>Hosten aller Services auf eigenen Servern</w:t>
       </w:r>
     </w:p>
     <w:p>
@@ -10421,13 +10422,7 @@
       </w:r>
       <w:proofErr w:type="spellEnd"/>
       <w:r>
-        <w:t>“</w:t>
-      </w:r>
-      <w:r>
-        <w:t>-</w:t>
-      </w:r>
-      <w:r>
-        <w:t>Hosts (</w:t>
+        <w:t>“-Hosts (</w:t>
       </w:r>
       <w:proofErr w:type="spellStart"/>
       <w:r>
@@ -10443,34 +10438,17 @@
       </w:r>
       <w:proofErr w:type="spellEnd"/>
       <w:r>
-        <w:t xml:space="preserve">). Diese sollten durch eigene Server ersetzt </w:t>
-      </w:r>
-      <w:r>
-        <w:t>werden,</w:t>
-      </w:r>
-      <w:r>
-        <w:t xml:space="preserve"> um </w:t>
+        <w:t xml:space="preserve">). Diese sollten durch eigene Server ersetzt werden, um </w:t>
       </w:r>
       <w:r>
         <w:t>nicht</w:t>
       </w:r>
       <w:r>
-        <w:t xml:space="preserve"> auf </w:t>
-      </w:r>
-      <w:r>
-        <w:t>d</w:t>
-      </w:r>
-      <w:r>
-        <w:t>ie</w:t>
-      </w:r>
-      <w:r>
-        <w:t xml:space="preserve"> Limitationen der Hosts beschränkt zu werden.</w:t>
-      </w:r>
-      <w:bookmarkStart w:id="59" w:name="_Toc167050067"/>
+        <w:t xml:space="preserve"> auf die Limitationen der Hosts beschränkt zu werden.</w:t>
+      </w:r>
     </w:p>
     <w:p/>
     <w:p/>
-    <w:p/>
     <w:p>
       <w:pPr>
         <w:pStyle w:val="berschrift2"/>
@@ -10499,7 +10477,19 @@
         <w:rPr>
           <w:lang w:eastAsia="de-DE"/>
         </w:rPr>
-        <w:t>In Sozialen Medien präsent zu sein, kann belastend werden, wenn Benutzer Grenzüberschreitungen oder Datenmissbrauch ausgesetzt sind. Um sich möglichen negativen Folgen der freien Meinungsäußerung im öffentlichen Raum sozialer Medien nicht aussetzen zu müssen, ist es wichtig, Benutzern die Option, die Privatsphäre zu schützen, ohne lange Umwege zur Verfügung zu stellen. Mein Projekt "</w:t>
+        <w:t xml:space="preserve">In Sozialen Medien präsent zu sein, kann belastend werden, wenn Benutzer Grenzüberschreitungen oder Datenmissbrauch ausgesetzt sind. Um sich möglichen negativen Folgen der freien Meinungsäußerung im öffentlichen Raum sozialer Medien nicht aussetzen zu müssen, ist es wichtig, Benutzern die Option, die Privatsphäre zu schützen, ohne lange Umwege zur Verfügung zu stellen. </w:t>
+      </w:r>
+      <w:r>
+        <w:rPr>
+          <w:lang w:eastAsia="de-DE"/>
+        </w:rPr>
+        <w:br/>
+      </w:r>
+      <w:r>
+        <w:rPr>
+          <w:lang w:eastAsia="de-DE"/>
+        </w:rPr>
+        <w:t>Mein Projekt "</w:t>
       </w:r>
       <w:proofErr w:type="spellStart"/>
       <w:r>

</xml_diff>